<commit_message>
[+] Skeleton obrócony do kierunku poruszania się, problemem jest zwrot - skacze lewo/prawo
</commit_message>
<xml_diff>
--- a/Documents/Spotkanie 16.05.docx
+++ b/Documents/Spotkanie 16.05.docx
@@ -74,6 +74,12 @@
         </w:rPr>
         <w:t>Nagrać nową serię danych, dziś nagrane to śmieci – próbki w biurze lepiej się wyróżniały, dlaczego?</w:t>
       </w:r>
+      <w:r>
+        <w:rPr>
+          <w:rFonts w:asciiTheme="minorHAnsi" w:hAnsiTheme="minorHAnsi"/>
+        </w:rPr>
+        <w:t xml:space="preserve"> Przypuszczalnie kwestia segmentacji tła: podłogi i ścian</w:t>
+      </w:r>
     </w:p>
     <w:p>
       <w:pPr>
@@ -118,7 +124,19 @@
         <w:rPr>
           <w:rFonts w:asciiTheme="minorHAnsi" w:hAnsiTheme="minorHAnsi"/>
         </w:rPr>
-        <w:t xml:space="preserve">Dobrze by było d-obrócić do właściwej płaszczyzny na potrzeby </w:t>
+        <w:t>Dobrze by było d</w:t>
+      </w:r>
+      <w:r>
+        <w:rPr>
+          <w:rFonts w:asciiTheme="minorHAnsi" w:hAnsiTheme="minorHAnsi"/>
+        </w:rPr>
+        <w:t>o</w:t>
+      </w:r>
+      <w:r>
+        <w:rPr>
+          <w:rFonts w:asciiTheme="minorHAnsi" w:hAnsiTheme="minorHAnsi"/>
+        </w:rPr>
+        <w:t xml:space="preserve">-obrócić do właściwej płaszczyzny na potrzeby </w:t>
       </w:r>
       <w:proofErr w:type="spellStart"/>
       <w:r>
@@ -128,6 +146,12 @@
         <w:t>Beziera</w:t>
       </w:r>
       <w:proofErr w:type="spellEnd"/>
+      <w:r>
+        <w:rPr>
+          <w:rFonts w:asciiTheme="minorHAnsi" w:hAnsiTheme="minorHAnsi"/>
+        </w:rPr>
+        <w:t>/Funkcji ruchu(?)</w:t>
+      </w:r>
     </w:p>
     <w:p>
       <w:pPr>

</xml_diff>